<commit_message>
update notes for Stack and Queues
</commit_message>
<xml_diff>
--- a/03 - Stacks And Queues/Stacks And Queues Notes.docx
+++ b/03 - Stacks And Queues/Stacks And Queues Notes.docx
@@ -11,13 +11,27 @@
         </w:numPr>
       </w:pPr>
       <w:r>
-        <w:rPr>
-          <w:lang w:val="en-US"/>
-        </w:rPr>
-        <w:t xml:space="preserve"> Stack – LIFO -  </w:t>
-      </w:r>
-      <w:r>
-        <w:t>купчина чинии</w:t>
+        <w:t xml:space="preserve">  </w:t>
+      </w:r>
+      <w:r>
+        <w:rPr>
+          <w:lang w:val="en-US"/>
+        </w:rPr>
+        <w:t xml:space="preserve"> Stack – LIFO </w:t>
+      </w:r>
+      <w:proofErr w:type="gramStart"/>
+      <w:r>
+        <w:rPr>
+          <w:lang w:val="en-US"/>
+        </w:rPr>
+        <w:t xml:space="preserve">-  </w:t>
+      </w:r>
+      <w:r>
+        <w:t>купчина</w:t>
+      </w:r>
+      <w:proofErr w:type="gramEnd"/>
+      <w:r>
+        <w:t xml:space="preserve"> чинии</w:t>
       </w:r>
     </w:p>
     <w:p>
@@ -28,11 +42,19 @@
           <w:numId w:val="2"/>
         </w:numPr>
       </w:pPr>
-      <w:r>
-        <w:rPr>
-          <w:lang w:val="en-US"/>
-        </w:rPr>
-        <w:t xml:space="preserve">Push() -  </w:t>
+      <w:proofErr w:type="gramStart"/>
+      <w:r>
+        <w:rPr>
+          <w:lang w:val="en-US"/>
+        </w:rPr>
+        <w:t>Push(</w:t>
+      </w:r>
+      <w:proofErr w:type="gramEnd"/>
+      <w:r>
+        <w:rPr>
+          <w:lang w:val="en-US"/>
+        </w:rPr>
+        <w:t xml:space="preserve">) -  </w:t>
       </w:r>
       <w:r>
         <w:t>вкарваме елемент</w:t>
@@ -46,11 +68,19 @@
           <w:numId w:val="2"/>
         </w:numPr>
       </w:pPr>
-      <w:r>
-        <w:rPr>
-          <w:lang w:val="en-US"/>
-        </w:rPr>
-        <w:t>Pop()</w:t>
+      <w:proofErr w:type="gramStart"/>
+      <w:r>
+        <w:rPr>
+          <w:lang w:val="en-US"/>
+        </w:rPr>
+        <w:t>Pop(</w:t>
+      </w:r>
+      <w:proofErr w:type="gramEnd"/>
+      <w:r>
+        <w:rPr>
+          <w:lang w:val="en-US"/>
+        </w:rPr>
+        <w:t>)</w:t>
       </w:r>
       <w:r>
         <w:t xml:space="preserve"> -  изкарваме и изтриваме елемент</w:t>
@@ -64,11 +94,19 @@
           <w:numId w:val="2"/>
         </w:numPr>
       </w:pPr>
-      <w:r>
-        <w:rPr>
-          <w:lang w:val="en-US"/>
-        </w:rPr>
-        <w:t>Peek()</w:t>
+      <w:proofErr w:type="gramStart"/>
+      <w:r>
+        <w:rPr>
+          <w:lang w:val="en-US"/>
+        </w:rPr>
+        <w:t>Peek(</w:t>
+      </w:r>
+      <w:proofErr w:type="gramEnd"/>
+      <w:r>
+        <w:rPr>
+          <w:lang w:val="en-US"/>
+        </w:rPr>
+        <w:t>)</w:t>
       </w:r>
       <w:r>
         <w:t xml:space="preserve"> -  каква е стойността на последния елемент</w:t>
@@ -82,11 +120,27 @@
           <w:numId w:val="2"/>
         </w:numPr>
       </w:pPr>
-      <w:r>
-        <w:rPr>
-          <w:lang w:val="en-US"/>
-        </w:rPr>
-        <w:t>ToArray()</w:t>
+      <w:proofErr w:type="spellStart"/>
+      <w:proofErr w:type="gramStart"/>
+      <w:r>
+        <w:rPr>
+          <w:lang w:val="en-US"/>
+        </w:rPr>
+        <w:t>ToArray</w:t>
+      </w:r>
+      <w:proofErr w:type="spellEnd"/>
+      <w:r>
+        <w:rPr>
+          <w:lang w:val="en-US"/>
+        </w:rPr>
+        <w:t>(</w:t>
+      </w:r>
+      <w:proofErr w:type="gramEnd"/>
+      <w:r>
+        <w:rPr>
+          <w:lang w:val="en-US"/>
+        </w:rPr>
+        <w:t>)</w:t>
       </w:r>
     </w:p>
     <w:p>
@@ -97,11 +151,19 @@
           <w:numId w:val="2"/>
         </w:numPr>
       </w:pPr>
-      <w:r>
-        <w:rPr>
-          <w:lang w:val="en-US"/>
-        </w:rPr>
-        <w:t>Contains()</w:t>
+      <w:proofErr w:type="gramStart"/>
+      <w:r>
+        <w:rPr>
+          <w:lang w:val="en-US"/>
+        </w:rPr>
+        <w:t>Contains(</w:t>
+      </w:r>
+      <w:proofErr w:type="gramEnd"/>
+      <w:r>
+        <w:rPr>
+          <w:lang w:val="en-US"/>
+        </w:rPr>
+        <w:t>)</w:t>
       </w:r>
     </w:p>
     <w:p>
@@ -112,11 +174,19 @@
           <w:numId w:val="2"/>
         </w:numPr>
       </w:pPr>
-      <w:r>
-        <w:rPr>
-          <w:lang w:val="en-US"/>
-        </w:rPr>
-        <w:t>Count()</w:t>
+      <w:proofErr w:type="gramStart"/>
+      <w:r>
+        <w:rPr>
+          <w:lang w:val="en-US"/>
+        </w:rPr>
+        <w:t>Count(</w:t>
+      </w:r>
+      <w:proofErr w:type="gramEnd"/>
+      <w:r>
+        <w:rPr>
+          <w:lang w:val="en-US"/>
+        </w:rPr>
+        <w:t>)</w:t>
       </w:r>
     </w:p>
     <w:p>
@@ -127,11 +197,19 @@
           <w:numId w:val="2"/>
         </w:numPr>
       </w:pPr>
-      <w:r>
-        <w:rPr>
-          <w:lang w:val="en-US"/>
-        </w:rPr>
-        <w:t xml:space="preserve">Clear() – </w:t>
+      <w:proofErr w:type="gramStart"/>
+      <w:r>
+        <w:rPr>
+          <w:lang w:val="en-US"/>
+        </w:rPr>
+        <w:t>Clear(</w:t>
+      </w:r>
+      <w:proofErr w:type="gramEnd"/>
+      <w:r>
+        <w:rPr>
+          <w:lang w:val="en-US"/>
+        </w:rPr>
+        <w:t xml:space="preserve">) – </w:t>
       </w:r>
     </w:p>
     <w:p>
@@ -142,11 +220,27 @@
           <w:numId w:val="2"/>
         </w:numPr>
       </w:pPr>
-      <w:r>
-        <w:rPr>
-          <w:lang w:val="en-US"/>
-        </w:rPr>
-        <w:t>TrimExcess()</w:t>
+      <w:proofErr w:type="spellStart"/>
+      <w:proofErr w:type="gramStart"/>
+      <w:r>
+        <w:rPr>
+          <w:lang w:val="en-US"/>
+        </w:rPr>
+        <w:t>TrimExcess</w:t>
+      </w:r>
+      <w:proofErr w:type="spellEnd"/>
+      <w:r>
+        <w:rPr>
+          <w:lang w:val="en-US"/>
+        </w:rPr>
+        <w:t>(</w:t>
+      </w:r>
+      <w:proofErr w:type="gramEnd"/>
+      <w:r>
+        <w:rPr>
+          <w:lang w:val="en-US"/>
+        </w:rPr>
+        <w:t>)</w:t>
       </w:r>
     </w:p>
     <w:p>
@@ -190,11 +284,22 @@
           <w:numId w:val="2"/>
         </w:numPr>
       </w:pPr>
-      <w:r>
-        <w:rPr>
-          <w:lang w:val="en-US"/>
-        </w:rPr>
-        <w:t>Enqueue()</w:t>
+      <w:proofErr w:type="gramStart"/>
+      <w:r>
+        <w:rPr>
+          <w:lang w:val="en-US"/>
+        </w:rPr>
+        <w:t>Enqueue(</w:t>
+      </w:r>
+      <w:proofErr w:type="gramEnd"/>
+      <w:r>
+        <w:rPr>
+          <w:lang w:val="en-US"/>
+        </w:rPr>
+        <w:t>)</w:t>
+      </w:r>
+      <w:r>
+        <w:t xml:space="preserve"> – добавя най-накрая</w:t>
       </w:r>
     </w:p>
     <w:p>
@@ -205,11 +310,22 @@
           <w:numId w:val="2"/>
         </w:numPr>
       </w:pPr>
-      <w:r>
-        <w:rPr>
-          <w:lang w:val="en-US"/>
-        </w:rPr>
-        <w:t>Dequeue()</w:t>
+      <w:proofErr w:type="gramStart"/>
+      <w:r>
+        <w:rPr>
+          <w:lang w:val="en-US"/>
+        </w:rPr>
+        <w:t>Dequeue(</w:t>
+      </w:r>
+      <w:proofErr w:type="gramEnd"/>
+      <w:r>
+        <w:rPr>
+          <w:lang w:val="en-US"/>
+        </w:rPr>
+        <w:t>)</w:t>
+      </w:r>
+      <w:r>
+        <w:t xml:space="preserve"> – премахва първия елемент</w:t>
       </w:r>
     </w:p>
     <w:p>
@@ -220,11 +336,31 @@
           <w:numId w:val="2"/>
         </w:numPr>
       </w:pPr>
-      <w:r>
-        <w:rPr>
-          <w:lang w:val="en-US"/>
-        </w:rPr>
-        <w:t>Peek()</w:t>
+      <w:proofErr w:type="gramStart"/>
+      <w:r>
+        <w:rPr>
+          <w:lang w:val="en-US"/>
+        </w:rPr>
+        <w:t>Peek(</w:t>
+      </w:r>
+      <w:proofErr w:type="gramEnd"/>
+      <w:r>
+        <w:rPr>
+          <w:lang w:val="en-US"/>
+        </w:rPr>
+        <w:t>)</w:t>
+      </w:r>
+      <w:r>
+        <w:t xml:space="preserve"> - </w:t>
+      </w:r>
+      <w:r>
+        <w:t xml:space="preserve">каква е стойността на </w:t>
+      </w:r>
+      <w:r>
+        <w:t xml:space="preserve">първия </w:t>
+      </w:r>
+      <w:r>
+        <w:t>елемент</w:t>
       </w:r>
     </w:p>
     <w:p>
@@ -235,11 +371,27 @@
           <w:numId w:val="2"/>
         </w:numPr>
       </w:pPr>
-      <w:r>
-        <w:rPr>
-          <w:lang w:val="en-US"/>
-        </w:rPr>
-        <w:t>ToArray()</w:t>
+      <w:proofErr w:type="spellStart"/>
+      <w:proofErr w:type="gramStart"/>
+      <w:r>
+        <w:rPr>
+          <w:lang w:val="en-US"/>
+        </w:rPr>
+        <w:t>ToArray</w:t>
+      </w:r>
+      <w:proofErr w:type="spellEnd"/>
+      <w:r>
+        <w:rPr>
+          <w:lang w:val="en-US"/>
+        </w:rPr>
+        <w:t>(</w:t>
+      </w:r>
+      <w:proofErr w:type="gramEnd"/>
+      <w:r>
+        <w:rPr>
+          <w:lang w:val="en-US"/>
+        </w:rPr>
+        <w:t>)</w:t>
       </w:r>
     </w:p>
     <w:p>
@@ -250,11 +402,19 @@
           <w:numId w:val="2"/>
         </w:numPr>
       </w:pPr>
-      <w:r>
-        <w:rPr>
-          <w:lang w:val="en-US"/>
-        </w:rPr>
-        <w:t>Contains()</w:t>
+      <w:proofErr w:type="gramStart"/>
+      <w:r>
+        <w:rPr>
+          <w:lang w:val="en-US"/>
+        </w:rPr>
+        <w:t>Contains(</w:t>
+      </w:r>
+      <w:proofErr w:type="gramEnd"/>
+      <w:r>
+        <w:rPr>
+          <w:lang w:val="en-US"/>
+        </w:rPr>
+        <w:t>)</w:t>
       </w:r>
     </w:p>
     <w:p>
@@ -265,12 +425,80 @@
           <w:numId w:val="2"/>
         </w:numPr>
       </w:pPr>
-      <w:r>
-        <w:rPr>
-          <w:lang w:val="en-US"/>
-        </w:rPr>
-        <w:t>Count()</w:t>
-      </w:r>
+      <w:proofErr w:type="gramStart"/>
+      <w:r>
+        <w:rPr>
+          <w:lang w:val="en-US"/>
+        </w:rPr>
+        <w:t>Count(</w:t>
+      </w:r>
+      <w:proofErr w:type="gramEnd"/>
+      <w:r>
+        <w:rPr>
+          <w:lang w:val="en-US"/>
+        </w:rPr>
+        <w:t>)</w:t>
+      </w:r>
+    </w:p>
+    <w:p>
+      <w:pPr>
+        <w:pStyle w:val="ListParagraph"/>
+        <w:numPr>
+          <w:ilvl w:val="0"/>
+          <w:numId w:val="2"/>
+        </w:numPr>
+      </w:pPr>
+      <w:proofErr w:type="gramStart"/>
+      <w:r>
+        <w:rPr>
+          <w:lang w:val="en-US"/>
+        </w:rPr>
+        <w:t>Clear(</w:t>
+      </w:r>
+      <w:proofErr w:type="gramEnd"/>
+      <w:r>
+        <w:rPr>
+          <w:lang w:val="en-US"/>
+        </w:rPr>
+        <w:t xml:space="preserve">) – </w:t>
+      </w:r>
+    </w:p>
+    <w:p>
+      <w:pPr>
+        <w:pStyle w:val="ListParagraph"/>
+        <w:numPr>
+          <w:ilvl w:val="0"/>
+          <w:numId w:val="2"/>
+        </w:numPr>
+      </w:pPr>
+      <w:proofErr w:type="spellStart"/>
+      <w:proofErr w:type="gramStart"/>
+      <w:r>
+        <w:rPr>
+          <w:lang w:val="en-US"/>
+        </w:rPr>
+        <w:t>TrimExcess</w:t>
+      </w:r>
+      <w:proofErr w:type="spellEnd"/>
+      <w:r>
+        <w:rPr>
+          <w:lang w:val="en-US"/>
+        </w:rPr>
+        <w:t>(</w:t>
+      </w:r>
+      <w:proofErr w:type="gramEnd"/>
+      <w:r>
+        <w:rPr>
+          <w:lang w:val="en-US"/>
+        </w:rPr>
+        <w:t>)</w:t>
+      </w:r>
+    </w:p>
+    <w:p>
+      <w:pPr>
+        <w:pStyle w:val="ListParagraph"/>
+        <w:ind w:left="1080"/>
+      </w:pPr>
     </w:p>
     <w:p/>
     <w:p>
@@ -279,45 +507,77 @@
           <w:lang w:val="en-US"/>
         </w:rPr>
       </w:pPr>
-      <w:r>
-        <w:rPr>
-          <w:lang w:val="en-US"/>
-        </w:rPr>
-        <w:t>.Sum()</w:t>
-      </w:r>
-    </w:p>
-    <w:p>
-      <w:pPr>
-        <w:rPr>
-          <w:lang w:val="en-US"/>
-        </w:rPr>
-      </w:pPr>
-      <w:r>
-        <w:rPr>
-          <w:lang w:val="en-US"/>
-        </w:rPr>
-        <w:t>.Skip()</w:t>
-      </w:r>
-    </w:p>
-    <w:p>
-      <w:pPr>
-        <w:rPr>
-          <w:lang w:val="en-US"/>
-        </w:rPr>
-      </w:pPr>
-      <w:r>
-        <w:rPr>
-          <w:lang w:val="en-US"/>
-        </w:rPr>
-        <w:t>.Reverse()</w:t>
-      </w:r>
-    </w:p>
-    <w:p>
-      <w:r>
-        <w:rPr>
-          <w:lang w:val="en-US"/>
-        </w:rPr>
-        <w:t>.Any() –</w:t>
+      <w:proofErr w:type="gramStart"/>
+      <w:r>
+        <w:rPr>
+          <w:lang w:val="en-US"/>
+        </w:rPr>
+        <w:t>.Sum</w:t>
+      </w:r>
+      <w:proofErr w:type="gramEnd"/>
+      <w:r>
+        <w:rPr>
+          <w:lang w:val="en-US"/>
+        </w:rPr>
+        <w:t>()</w:t>
+      </w:r>
+    </w:p>
+    <w:p>
+      <w:pPr>
+        <w:rPr>
+          <w:lang w:val="en-US"/>
+        </w:rPr>
+      </w:pPr>
+      <w:proofErr w:type="gramStart"/>
+      <w:r>
+        <w:rPr>
+          <w:lang w:val="en-US"/>
+        </w:rPr>
+        <w:t>.Skip</w:t>
+      </w:r>
+      <w:proofErr w:type="gramEnd"/>
+      <w:r>
+        <w:rPr>
+          <w:lang w:val="en-US"/>
+        </w:rPr>
+        <w:t>()</w:t>
+      </w:r>
+    </w:p>
+    <w:p>
+      <w:pPr>
+        <w:rPr>
+          <w:lang w:val="en-US"/>
+        </w:rPr>
+      </w:pPr>
+      <w:proofErr w:type="gramStart"/>
+      <w:r>
+        <w:rPr>
+          <w:lang w:val="en-US"/>
+        </w:rPr>
+        <w:t>.Reverse</w:t>
+      </w:r>
+      <w:proofErr w:type="gramEnd"/>
+      <w:r>
+        <w:rPr>
+          <w:lang w:val="en-US"/>
+        </w:rPr>
+        <w:t>()</w:t>
+      </w:r>
+    </w:p>
+    <w:p>
+      <w:proofErr w:type="gramStart"/>
+      <w:r>
+        <w:rPr>
+          <w:lang w:val="en-US"/>
+        </w:rPr>
+        <w:t>.Any</w:t>
+      </w:r>
+      <w:proofErr w:type="gramEnd"/>
+      <w:r>
+        <w:rPr>
+          <w:lang w:val="en-US"/>
+        </w:rPr>
+        <w:t>() –</w:t>
       </w:r>
       <w:r>
         <w:t xml:space="preserve"> има някакви елементи</w:t>

</xml_diff>

<commit_message>
Update Stacks And Queues Notes.docx
</commit_message>
<xml_diff>
--- a/03 - Stacks And Queues/Stacks And Queues Notes.docx
+++ b/03 - Stacks And Queues/Stacks And Queues Notes.docx
@@ -17,44 +17,37 @@
         <w:rPr>
           <w:lang w:val="en-US"/>
         </w:rPr>
-        <w:t xml:space="preserve"> Stack – LIFO </w:t>
-      </w:r>
-      <w:proofErr w:type="gramStart"/>
-      <w:r>
-        <w:rPr>
-          <w:lang w:val="en-US"/>
-        </w:rPr>
-        <w:t xml:space="preserve">-  </w:t>
-      </w:r>
-      <w:r>
-        <w:t>купчина</w:t>
-      </w:r>
-      <w:proofErr w:type="gramEnd"/>
-      <w:r>
-        <w:t xml:space="preserve"> чинии</w:t>
-      </w:r>
-    </w:p>
-    <w:p>
-      <w:pPr>
-        <w:pStyle w:val="ListParagraph"/>
-        <w:numPr>
-          <w:ilvl w:val="0"/>
-          <w:numId w:val="2"/>
-        </w:numPr>
-      </w:pPr>
-      <w:proofErr w:type="gramStart"/>
-      <w:r>
-        <w:rPr>
-          <w:lang w:val="en-US"/>
-        </w:rPr>
-        <w:t>Push(</w:t>
-      </w:r>
-      <w:proofErr w:type="gramEnd"/>
-      <w:r>
-        <w:rPr>
-          <w:lang w:val="en-US"/>
-        </w:rPr>
-        <w:t xml:space="preserve">) -  </w:t>
+        <w:t xml:space="preserve"> Stack </w:t>
+      </w:r>
+      <w:r>
+        <w:rPr>
+          <w:lang w:val="en-US"/>
+        </w:rPr>
+        <w:t>&lt;T&gt;</w:t>
+      </w:r>
+      <w:r>
+        <w:rPr>
+          <w:lang w:val="en-US"/>
+        </w:rPr>
+        <w:t xml:space="preserve">– LIFO -  </w:t>
+      </w:r>
+      <w:r>
+        <w:t>купчина чинии</w:t>
+      </w:r>
+    </w:p>
+    <w:p>
+      <w:pPr>
+        <w:pStyle w:val="ListParagraph"/>
+        <w:numPr>
+          <w:ilvl w:val="0"/>
+          <w:numId w:val="2"/>
+        </w:numPr>
+      </w:pPr>
+      <w:r>
+        <w:rPr>
+          <w:lang w:val="en-US"/>
+        </w:rPr>
+        <w:t xml:space="preserve">Push() -  </w:t>
       </w:r>
       <w:r>
         <w:t>вкарваме елемент</w:t>
@@ -68,19 +61,11 @@
           <w:numId w:val="2"/>
         </w:numPr>
       </w:pPr>
-      <w:proofErr w:type="gramStart"/>
-      <w:r>
-        <w:rPr>
-          <w:lang w:val="en-US"/>
-        </w:rPr>
-        <w:t>Pop(</w:t>
-      </w:r>
-      <w:proofErr w:type="gramEnd"/>
-      <w:r>
-        <w:rPr>
-          <w:lang w:val="en-US"/>
-        </w:rPr>
-        <w:t>)</w:t>
+      <w:r>
+        <w:rPr>
+          <w:lang w:val="en-US"/>
+        </w:rPr>
+        <w:t>Pop()</w:t>
       </w:r>
       <w:r>
         <w:t xml:space="preserve"> -  изкарваме и изтриваме елемент</w:t>
@@ -94,19 +79,11 @@
           <w:numId w:val="2"/>
         </w:numPr>
       </w:pPr>
-      <w:proofErr w:type="gramStart"/>
-      <w:r>
-        <w:rPr>
-          <w:lang w:val="en-US"/>
-        </w:rPr>
-        <w:t>Peek(</w:t>
-      </w:r>
-      <w:proofErr w:type="gramEnd"/>
-      <w:r>
-        <w:rPr>
-          <w:lang w:val="en-US"/>
-        </w:rPr>
-        <w:t>)</w:t>
+      <w:r>
+        <w:rPr>
+          <w:lang w:val="en-US"/>
+        </w:rPr>
+        <w:t>Peek()</w:t>
       </w:r>
       <w:r>
         <w:t xml:space="preserve"> -  каква е стойността на последния елемент</w:t>
@@ -120,127 +97,71 @@
           <w:numId w:val="2"/>
         </w:numPr>
       </w:pPr>
-      <w:proofErr w:type="spellStart"/>
-      <w:proofErr w:type="gramStart"/>
-      <w:r>
-        <w:rPr>
-          <w:lang w:val="en-US"/>
-        </w:rPr>
-        <w:t>ToArray</w:t>
-      </w:r>
-      <w:proofErr w:type="spellEnd"/>
-      <w:r>
-        <w:rPr>
-          <w:lang w:val="en-US"/>
-        </w:rPr>
-        <w:t>(</w:t>
-      </w:r>
-      <w:proofErr w:type="gramEnd"/>
-      <w:r>
-        <w:rPr>
-          <w:lang w:val="en-US"/>
-        </w:rPr>
-        <w:t>)</w:t>
-      </w:r>
-    </w:p>
-    <w:p>
-      <w:pPr>
-        <w:pStyle w:val="ListParagraph"/>
-        <w:numPr>
-          <w:ilvl w:val="0"/>
-          <w:numId w:val="2"/>
-        </w:numPr>
-      </w:pPr>
-      <w:proofErr w:type="gramStart"/>
-      <w:r>
-        <w:rPr>
-          <w:lang w:val="en-US"/>
-        </w:rPr>
-        <w:t>Contains(</w:t>
-      </w:r>
-      <w:proofErr w:type="gramEnd"/>
-      <w:r>
-        <w:rPr>
-          <w:lang w:val="en-US"/>
-        </w:rPr>
-        <w:t>)</w:t>
-      </w:r>
-    </w:p>
-    <w:p>
-      <w:pPr>
-        <w:pStyle w:val="ListParagraph"/>
-        <w:numPr>
-          <w:ilvl w:val="0"/>
-          <w:numId w:val="2"/>
-        </w:numPr>
-      </w:pPr>
-      <w:proofErr w:type="gramStart"/>
-      <w:r>
-        <w:rPr>
-          <w:lang w:val="en-US"/>
-        </w:rPr>
-        <w:t>Count(</w:t>
-      </w:r>
-      <w:proofErr w:type="gramEnd"/>
-      <w:r>
-        <w:rPr>
-          <w:lang w:val="en-US"/>
-        </w:rPr>
-        <w:t>)</w:t>
-      </w:r>
-    </w:p>
-    <w:p>
-      <w:pPr>
-        <w:pStyle w:val="ListParagraph"/>
-        <w:numPr>
-          <w:ilvl w:val="0"/>
-          <w:numId w:val="2"/>
-        </w:numPr>
-      </w:pPr>
-      <w:proofErr w:type="gramStart"/>
-      <w:r>
-        <w:rPr>
-          <w:lang w:val="en-US"/>
-        </w:rPr>
-        <w:t>Clear(</w:t>
-      </w:r>
-      <w:proofErr w:type="gramEnd"/>
-      <w:r>
-        <w:rPr>
-          <w:lang w:val="en-US"/>
-        </w:rPr>
-        <w:t xml:space="preserve">) – </w:t>
-      </w:r>
-    </w:p>
-    <w:p>
-      <w:pPr>
-        <w:pStyle w:val="ListParagraph"/>
-        <w:numPr>
-          <w:ilvl w:val="0"/>
-          <w:numId w:val="2"/>
-        </w:numPr>
-      </w:pPr>
-      <w:proofErr w:type="spellStart"/>
-      <w:proofErr w:type="gramStart"/>
-      <w:r>
-        <w:rPr>
-          <w:lang w:val="en-US"/>
-        </w:rPr>
-        <w:t>TrimExcess</w:t>
-      </w:r>
-      <w:proofErr w:type="spellEnd"/>
-      <w:r>
-        <w:rPr>
-          <w:lang w:val="en-US"/>
-        </w:rPr>
-        <w:t>(</w:t>
-      </w:r>
-      <w:proofErr w:type="gramEnd"/>
-      <w:r>
-        <w:rPr>
-          <w:lang w:val="en-US"/>
-        </w:rPr>
-        <w:t>)</w:t>
+      <w:r>
+        <w:rPr>
+          <w:lang w:val="en-US"/>
+        </w:rPr>
+        <w:t>ToArray()</w:t>
+      </w:r>
+    </w:p>
+    <w:p>
+      <w:pPr>
+        <w:pStyle w:val="ListParagraph"/>
+        <w:numPr>
+          <w:ilvl w:val="0"/>
+          <w:numId w:val="2"/>
+        </w:numPr>
+      </w:pPr>
+      <w:r>
+        <w:rPr>
+          <w:lang w:val="en-US"/>
+        </w:rPr>
+        <w:t>Contains()</w:t>
+      </w:r>
+    </w:p>
+    <w:p>
+      <w:pPr>
+        <w:pStyle w:val="ListParagraph"/>
+        <w:numPr>
+          <w:ilvl w:val="0"/>
+          <w:numId w:val="2"/>
+        </w:numPr>
+      </w:pPr>
+      <w:r>
+        <w:rPr>
+          <w:lang w:val="en-US"/>
+        </w:rPr>
+        <w:t>Count()</w:t>
+      </w:r>
+    </w:p>
+    <w:p>
+      <w:pPr>
+        <w:pStyle w:val="ListParagraph"/>
+        <w:numPr>
+          <w:ilvl w:val="0"/>
+          <w:numId w:val="2"/>
+        </w:numPr>
+      </w:pPr>
+      <w:r>
+        <w:rPr>
+          <w:lang w:val="en-US"/>
+        </w:rPr>
+        <w:t xml:space="preserve">Clear() – </w:t>
+      </w:r>
+    </w:p>
+    <w:p>
+      <w:pPr>
+        <w:pStyle w:val="ListParagraph"/>
+        <w:numPr>
+          <w:ilvl w:val="0"/>
+          <w:numId w:val="2"/>
+        </w:numPr>
+      </w:pPr>
+      <w:r>
+        <w:rPr>
+          <w:lang w:val="en-US"/>
+        </w:rPr>
+        <w:t>TrimExcess()</w:t>
       </w:r>
     </w:p>
     <w:p>
@@ -261,7 +182,19 @@
         <w:rPr>
           <w:lang w:val="en-US"/>
         </w:rPr>
-        <w:t>Queue – FIFO</w:t>
+        <w:t xml:space="preserve">Queue </w:t>
+      </w:r>
+      <w:r>
+        <w:rPr>
+          <w:lang w:val="en-US"/>
+        </w:rPr>
+        <w:t>&lt;T&gt;</w:t>
+      </w:r>
+      <w:r>
+        <w:rPr>
+          <w:lang w:val="en-US"/>
+        </w:rPr>
+        <w:t>– FIFO</w:t>
       </w:r>
       <w:r>
         <w:t xml:space="preserve"> </w:t>
@@ -284,19 +217,11 @@
           <w:numId w:val="2"/>
         </w:numPr>
       </w:pPr>
-      <w:proofErr w:type="gramStart"/>
-      <w:r>
-        <w:rPr>
-          <w:lang w:val="en-US"/>
-        </w:rPr>
-        <w:t>Enqueue(</w:t>
-      </w:r>
-      <w:proofErr w:type="gramEnd"/>
-      <w:r>
-        <w:rPr>
-          <w:lang w:val="en-US"/>
-        </w:rPr>
-        <w:t>)</w:t>
+      <w:r>
+        <w:rPr>
+          <w:lang w:val="en-US"/>
+        </w:rPr>
+        <w:t>Enqueue()</w:t>
       </w:r>
       <w:r>
         <w:t xml:space="preserve"> – добавя най-накрая</w:t>
@@ -310,19 +235,11 @@
           <w:numId w:val="2"/>
         </w:numPr>
       </w:pPr>
-      <w:proofErr w:type="gramStart"/>
-      <w:r>
-        <w:rPr>
-          <w:lang w:val="en-US"/>
-        </w:rPr>
-        <w:t>Dequeue(</w:t>
-      </w:r>
-      <w:proofErr w:type="gramEnd"/>
-      <w:r>
-        <w:rPr>
-          <w:lang w:val="en-US"/>
-        </w:rPr>
-        <w:t>)</w:t>
+      <w:r>
+        <w:rPr>
+          <w:lang w:val="en-US"/>
+        </w:rPr>
+        <w:t>Dequeue()</w:t>
       </w:r>
       <w:r>
         <w:t xml:space="preserve"> – премахва първия елемент</w:t>
@@ -336,162 +253,89 @@
           <w:numId w:val="2"/>
         </w:numPr>
       </w:pPr>
-      <w:proofErr w:type="gramStart"/>
-      <w:r>
-        <w:rPr>
-          <w:lang w:val="en-US"/>
-        </w:rPr>
-        <w:t>Peek(</w:t>
-      </w:r>
-      <w:proofErr w:type="gramEnd"/>
-      <w:r>
-        <w:rPr>
-          <w:lang w:val="en-US"/>
-        </w:rPr>
-        <w:t>)</w:t>
-      </w:r>
-      <w:r>
-        <w:t xml:space="preserve"> - </w:t>
-      </w:r>
-      <w:r>
-        <w:t xml:space="preserve">каква е стойността на </w:t>
-      </w:r>
-      <w:r>
-        <w:t xml:space="preserve">първия </w:t>
-      </w:r>
-      <w:r>
-        <w:t>елемент</w:t>
-      </w:r>
-    </w:p>
-    <w:p>
-      <w:pPr>
-        <w:pStyle w:val="ListParagraph"/>
-        <w:numPr>
-          <w:ilvl w:val="0"/>
-          <w:numId w:val="2"/>
-        </w:numPr>
-      </w:pPr>
-      <w:proofErr w:type="spellStart"/>
-      <w:proofErr w:type="gramStart"/>
-      <w:r>
-        <w:rPr>
-          <w:lang w:val="en-US"/>
-        </w:rPr>
-        <w:t>ToArray</w:t>
-      </w:r>
-      <w:proofErr w:type="spellEnd"/>
-      <w:r>
-        <w:rPr>
-          <w:lang w:val="en-US"/>
-        </w:rPr>
-        <w:t>(</w:t>
-      </w:r>
-      <w:proofErr w:type="gramEnd"/>
-      <w:r>
-        <w:rPr>
-          <w:lang w:val="en-US"/>
-        </w:rPr>
-        <w:t>)</w:t>
-      </w:r>
-    </w:p>
-    <w:p>
-      <w:pPr>
-        <w:pStyle w:val="ListParagraph"/>
-        <w:numPr>
-          <w:ilvl w:val="0"/>
-          <w:numId w:val="2"/>
-        </w:numPr>
-      </w:pPr>
-      <w:proofErr w:type="gramStart"/>
-      <w:r>
-        <w:rPr>
-          <w:lang w:val="en-US"/>
-        </w:rPr>
-        <w:t>Contains(</w:t>
-      </w:r>
-      <w:proofErr w:type="gramEnd"/>
-      <w:r>
-        <w:rPr>
-          <w:lang w:val="en-US"/>
-        </w:rPr>
-        <w:t>)</w:t>
-      </w:r>
-    </w:p>
-    <w:p>
-      <w:pPr>
-        <w:pStyle w:val="ListParagraph"/>
-        <w:numPr>
-          <w:ilvl w:val="0"/>
-          <w:numId w:val="2"/>
-        </w:numPr>
-      </w:pPr>
-      <w:proofErr w:type="gramStart"/>
-      <w:r>
-        <w:rPr>
-          <w:lang w:val="en-US"/>
-        </w:rPr>
-        <w:t>Count(</w:t>
-      </w:r>
-      <w:proofErr w:type="gramEnd"/>
-      <w:r>
-        <w:rPr>
-          <w:lang w:val="en-US"/>
-        </w:rPr>
-        <w:t>)</w:t>
-      </w:r>
-    </w:p>
-    <w:p>
-      <w:pPr>
-        <w:pStyle w:val="ListParagraph"/>
-        <w:numPr>
-          <w:ilvl w:val="0"/>
-          <w:numId w:val="2"/>
-        </w:numPr>
-      </w:pPr>
-      <w:proofErr w:type="gramStart"/>
-      <w:r>
-        <w:rPr>
-          <w:lang w:val="en-US"/>
-        </w:rPr>
-        <w:t>Clear(</w:t>
-      </w:r>
-      <w:proofErr w:type="gramEnd"/>
-      <w:r>
-        <w:rPr>
-          <w:lang w:val="en-US"/>
-        </w:rPr>
-        <w:t xml:space="preserve">) – </w:t>
-      </w:r>
-    </w:p>
-    <w:p>
-      <w:pPr>
-        <w:pStyle w:val="ListParagraph"/>
-        <w:numPr>
-          <w:ilvl w:val="0"/>
-          <w:numId w:val="2"/>
-        </w:numPr>
-      </w:pPr>
-      <w:proofErr w:type="spellStart"/>
-      <w:proofErr w:type="gramStart"/>
-      <w:r>
-        <w:rPr>
-          <w:lang w:val="en-US"/>
-        </w:rPr>
-        <w:t>TrimExcess</w:t>
-      </w:r>
-      <w:proofErr w:type="spellEnd"/>
-      <w:r>
-        <w:rPr>
-          <w:lang w:val="en-US"/>
-        </w:rPr>
-        <w:t>(</w:t>
-      </w:r>
-      <w:proofErr w:type="gramEnd"/>
-      <w:r>
-        <w:rPr>
-          <w:lang w:val="en-US"/>
-        </w:rPr>
-        <w:t>)</w:t>
+      <w:r>
+        <w:rPr>
+          <w:lang w:val="en-US"/>
+        </w:rPr>
+        <w:t>Peek()</w:t>
+      </w:r>
+      <w:r>
+        <w:t xml:space="preserve"> - каква е стойността на първия елемент</w:t>
+      </w:r>
+    </w:p>
+    <w:p>
+      <w:pPr>
+        <w:pStyle w:val="ListParagraph"/>
+        <w:numPr>
+          <w:ilvl w:val="0"/>
+          <w:numId w:val="2"/>
+        </w:numPr>
+      </w:pPr>
+      <w:r>
+        <w:rPr>
+          <w:lang w:val="en-US"/>
+        </w:rPr>
+        <w:t>ToArray()</w:t>
+      </w:r>
+    </w:p>
+    <w:p>
+      <w:pPr>
+        <w:pStyle w:val="ListParagraph"/>
+        <w:numPr>
+          <w:ilvl w:val="0"/>
+          <w:numId w:val="2"/>
+        </w:numPr>
+      </w:pPr>
+      <w:r>
+        <w:rPr>
+          <w:lang w:val="en-US"/>
+        </w:rPr>
+        <w:t>Contains()</w:t>
+      </w:r>
+    </w:p>
+    <w:p>
+      <w:pPr>
+        <w:pStyle w:val="ListParagraph"/>
+        <w:numPr>
+          <w:ilvl w:val="0"/>
+          <w:numId w:val="2"/>
+        </w:numPr>
+      </w:pPr>
+      <w:r>
+        <w:rPr>
+          <w:lang w:val="en-US"/>
+        </w:rPr>
+        <w:t>Count()</w:t>
+      </w:r>
+    </w:p>
+    <w:p>
+      <w:pPr>
+        <w:pStyle w:val="ListParagraph"/>
+        <w:numPr>
+          <w:ilvl w:val="0"/>
+          <w:numId w:val="2"/>
+        </w:numPr>
+      </w:pPr>
+      <w:r>
+        <w:rPr>
+          <w:lang w:val="en-US"/>
+        </w:rPr>
+        <w:t xml:space="preserve">Clear() – </w:t>
+      </w:r>
+    </w:p>
+    <w:p>
+      <w:pPr>
+        <w:pStyle w:val="ListParagraph"/>
+        <w:numPr>
+          <w:ilvl w:val="0"/>
+          <w:numId w:val="2"/>
+        </w:numPr>
+      </w:pPr>
+      <w:r>
+        <w:rPr>
+          <w:lang w:val="en-US"/>
+        </w:rPr>
+        <w:t>TrimExcess()</w:t>
       </w:r>
     </w:p>
     <w:p>
@@ -510,80 +354,122 @@
           <w:lang w:val="en-US"/>
         </w:rPr>
       </w:pPr>
-      <w:proofErr w:type="gramStart"/>
-      <w:r>
-        <w:rPr>
-          <w:lang w:val="en-US"/>
-        </w:rPr>
-        <w:t>.Sum</w:t>
-      </w:r>
-      <w:proofErr w:type="gramEnd"/>
-      <w:r>
-        <w:rPr>
-          <w:lang w:val="en-US"/>
-        </w:rPr>
-        <w:t>()</w:t>
-      </w:r>
-    </w:p>
-    <w:p>
-      <w:pPr>
-        <w:rPr>
-          <w:lang w:val="en-US"/>
-        </w:rPr>
-      </w:pPr>
-      <w:proofErr w:type="gramStart"/>
-      <w:r>
-        <w:rPr>
-          <w:lang w:val="en-US"/>
-        </w:rPr>
-        <w:t>.Skip</w:t>
-      </w:r>
-      <w:proofErr w:type="gramEnd"/>
-      <w:r>
-        <w:rPr>
-          <w:lang w:val="en-US"/>
-        </w:rPr>
-        <w:t>()</w:t>
-      </w:r>
-    </w:p>
-    <w:p>
-      <w:pPr>
-        <w:rPr>
-          <w:lang w:val="en-US"/>
-        </w:rPr>
-      </w:pPr>
-      <w:proofErr w:type="gramStart"/>
-      <w:r>
-        <w:rPr>
-          <w:lang w:val="en-US"/>
-        </w:rPr>
-        <w:t>.Reverse</w:t>
-      </w:r>
-      <w:proofErr w:type="gramEnd"/>
-      <w:r>
-        <w:rPr>
-          <w:lang w:val="en-US"/>
-        </w:rPr>
-        <w:t>()</w:t>
-      </w:r>
-    </w:p>
-    <w:p>
-      <w:proofErr w:type="gramStart"/>
-      <w:r>
-        <w:rPr>
-          <w:lang w:val="en-US"/>
-        </w:rPr>
-        <w:t>.Any</w:t>
-      </w:r>
-      <w:proofErr w:type="gramEnd"/>
-      <w:r>
-        <w:rPr>
-          <w:lang w:val="en-US"/>
-        </w:rPr>
-        <w:t>() –</w:t>
+      <w:r>
+        <w:rPr>
+          <w:lang w:val="en-US"/>
+        </w:rPr>
+        <w:t>.Sum()</w:t>
+      </w:r>
+    </w:p>
+    <w:p>
+      <w:pPr>
+        <w:rPr>
+          <w:lang w:val="en-US"/>
+        </w:rPr>
+      </w:pPr>
+      <w:r>
+        <w:rPr>
+          <w:lang w:val="en-US"/>
+        </w:rPr>
+        <w:t>.Skip()</w:t>
+      </w:r>
+    </w:p>
+    <w:p>
+      <w:pPr>
+        <w:rPr>
+          <w:lang w:val="en-US"/>
+        </w:rPr>
+      </w:pPr>
+      <w:r>
+        <w:rPr>
+          <w:lang w:val="en-US"/>
+        </w:rPr>
+        <w:t>.Reverse()</w:t>
+      </w:r>
+    </w:p>
+    <w:p>
+      <w:r>
+        <w:rPr>
+          <w:lang w:val="en-US"/>
+        </w:rPr>
+        <w:t>.Any() –</w:t>
       </w:r>
       <w:r>
         <w:t xml:space="preserve"> има някакви елементи</w:t>
+      </w:r>
+    </w:p>
+    <w:p>
+      <w:pPr>
+        <w:pStyle w:val="ListParagraph"/>
+        <w:numPr>
+          <w:ilvl w:val="0"/>
+          <w:numId w:val="1"/>
+        </w:numPr>
+      </w:pPr>
+      <w:r>
+        <w:t>Ако няма елементи не можем да трием.</w:t>
+      </w:r>
+    </w:p>
+    <w:p>
+      <w:pPr>
+        <w:rPr>
+          <w:lang w:val="en-US"/>
+        </w:rPr>
+      </w:pPr>
+      <w:r>
+        <w:rPr>
+          <w:lang w:val="en-US"/>
+        </w:rPr>
+        <w:t>.TrayPop()</w:t>
+      </w:r>
+    </w:p>
+    <w:p>
+      <w:pPr>
+        <w:rPr>
+          <w:lang w:val="en-US"/>
+        </w:rPr>
+      </w:pPr>
+      <w:r>
+        <w:rPr>
+          <w:lang w:val="en-US"/>
+        </w:rPr>
+        <w:t>.TrayPeek()</w:t>
+      </w:r>
+    </w:p>
+    <w:p>
+      <w:r>
+        <w:rPr>
+          <w:lang w:val="en-US"/>
+        </w:rPr>
+        <w:t>.Tray</w:t>
+      </w:r>
+      <w:r>
+        <w:rPr>
+          <w:lang w:val="en-US"/>
+        </w:rPr>
+        <w:t>Dequeue()</w:t>
+      </w:r>
+    </w:p>
+    <w:p>
+      <w:pPr>
+        <w:rPr>
+          <w:lang w:val="en-US"/>
+        </w:rPr>
+      </w:pPr>
+      <w:r>
+        <w:rPr>
+          <w:lang w:val="en-US"/>
+        </w:rPr>
+        <w:t>.Tray</w:t>
+      </w:r>
+      <w:r>
+        <w:rPr>
+          <w:lang w:val="en-US"/>
+        </w:rPr>
+        <w:t>Peek()</w:t>
+      </w:r>
+      <w:r>
+        <w:t xml:space="preserve"> -</w:t>
       </w:r>
     </w:p>
     <w:sectPr>
@@ -601,7 +487,7 @@
   <w:abstractNum w:abstractNumId="0" w15:restartNumberingAfterBreak="0">
     <w:nsid w:val="4CE47BDB"/>
     <w:multiLevelType w:val="hybridMultilevel"/>
-    <w:tmpl w:val="2AC89ACA"/>
+    <w:tmpl w:val="CB808232"/>
     <w:lvl w:ilvl="0" w:tplc="04020001">
       <w:start w:val="1"/>
       <w:numFmt w:val="bullet"/>
@@ -1232,6 +1118,7 @@
   <w:style w:type="paragraph" w:default="1" w:styleId="Normal">
     <w:name w:val="Normal"/>
     <w:qFormat/>
+    <w:rsid w:val="004A5824"/>
   </w:style>
   <w:style w:type="character" w:default="1" w:styleId="DefaultParagraphFont">
     <w:name w:val="Default Paragraph Font"/>

</xml_diff>

<commit_message>
02. Basic Queue Operations 100% Done
</commit_message>
<xml_diff>
--- a/03 - Stacks And Queues/Stacks And Queues Notes.docx
+++ b/03 - Stacks And Queues/Stacks And Queues Notes.docx
@@ -11,6 +11,12 @@
         </w:numPr>
       </w:pPr>
       <w:r>
+        <w:rPr>
+          <w:lang w:val="en-US"/>
+        </w:rPr>
+        <w:t>s</w:t>
+      </w:r>
+      <w:r>
         <w:t xml:space="preserve">  </w:t>
       </w:r>
       <w:r>
@@ -35,10 +41,21 @@
         <w:rPr>
           <w:lang w:val="en-US"/>
         </w:rPr>
-        <w:t xml:space="preserve">– LIFO -  </w:t>
-      </w:r>
-      <w:r>
-        <w:t>купчина чинии</w:t>
+        <w:t xml:space="preserve">– LIFO </w:t>
+      </w:r>
+      <w:proofErr w:type="gramStart"/>
+      <w:r>
+        <w:rPr>
+          <w:lang w:val="en-US"/>
+        </w:rPr>
+        <w:t xml:space="preserve">-  </w:t>
+      </w:r>
+      <w:r>
+        <w:t>купчина</w:t>
+      </w:r>
+      <w:proofErr w:type="gramEnd"/>
+      <w:r>
+        <w:t xml:space="preserve"> чинии</w:t>
       </w:r>
     </w:p>
     <w:p>
@@ -49,11 +66,19 @@
           <w:numId w:val="2"/>
         </w:numPr>
       </w:pPr>
-      <w:r>
-        <w:rPr>
-          <w:lang w:val="en-US"/>
-        </w:rPr>
-        <w:t xml:space="preserve">Push() -  </w:t>
+      <w:proofErr w:type="gramStart"/>
+      <w:r>
+        <w:rPr>
+          <w:lang w:val="en-US"/>
+        </w:rPr>
+        <w:t>Push(</w:t>
+      </w:r>
+      <w:proofErr w:type="gramEnd"/>
+      <w:r>
+        <w:rPr>
+          <w:lang w:val="en-US"/>
+        </w:rPr>
+        <w:t xml:space="preserve">) -  </w:t>
       </w:r>
       <w:r>
         <w:t>вкарваме елемент</w:t>
@@ -67,11 +92,19 @@
           <w:numId w:val="2"/>
         </w:numPr>
       </w:pPr>
-      <w:r>
-        <w:rPr>
-          <w:lang w:val="en-US"/>
-        </w:rPr>
-        <w:t>Pop()</w:t>
+      <w:proofErr w:type="gramStart"/>
+      <w:r>
+        <w:rPr>
+          <w:lang w:val="en-US"/>
+        </w:rPr>
+        <w:t>Pop(</w:t>
+      </w:r>
+      <w:proofErr w:type="gramEnd"/>
+      <w:r>
+        <w:rPr>
+          <w:lang w:val="en-US"/>
+        </w:rPr>
+        <w:t>)</w:t>
       </w:r>
       <w:r>
         <w:t xml:space="preserve"> -  изкарваме и изтриваме елемент</w:t>
@@ -85,11 +118,19 @@
           <w:numId w:val="2"/>
         </w:numPr>
       </w:pPr>
-      <w:r>
-        <w:rPr>
-          <w:lang w:val="en-US"/>
-        </w:rPr>
-        <w:t>Peek()</w:t>
+      <w:proofErr w:type="gramStart"/>
+      <w:r>
+        <w:rPr>
+          <w:lang w:val="en-US"/>
+        </w:rPr>
+        <w:t>Peek(</w:t>
+      </w:r>
+      <w:proofErr w:type="gramEnd"/>
+      <w:r>
+        <w:rPr>
+          <w:lang w:val="en-US"/>
+        </w:rPr>
+        <w:t>)</w:t>
       </w:r>
       <w:r>
         <w:t xml:space="preserve"> -  каква е стойността на последния елемент</w:t>
@@ -104,6 +145,7 @@
         </w:numPr>
       </w:pPr>
       <w:proofErr w:type="spellStart"/>
+      <w:proofErr w:type="gramStart"/>
       <w:r>
         <w:rPr>
           <w:lang w:val="en-US"/>
@@ -115,70 +157,504 @@
         <w:rPr>
           <w:lang w:val="en-US"/>
         </w:rPr>
+        <w:t>(</w:t>
+      </w:r>
+      <w:proofErr w:type="gramEnd"/>
+      <w:r>
+        <w:rPr>
+          <w:lang w:val="en-US"/>
+        </w:rPr>
+        <w:t>)</w:t>
+      </w:r>
+    </w:p>
+    <w:p>
+      <w:pPr>
+        <w:pStyle w:val="ListParagraph"/>
+        <w:numPr>
+          <w:ilvl w:val="0"/>
+          <w:numId w:val="2"/>
+        </w:numPr>
+      </w:pPr>
+      <w:proofErr w:type="gramStart"/>
+      <w:r>
+        <w:rPr>
+          <w:lang w:val="en-US"/>
+        </w:rPr>
+        <w:t>Contains(</w:t>
+      </w:r>
+      <w:proofErr w:type="gramEnd"/>
+      <w:r>
+        <w:rPr>
+          <w:lang w:val="en-US"/>
+        </w:rPr>
+        <w:t>)</w:t>
+      </w:r>
+    </w:p>
+    <w:p>
+      <w:pPr>
+        <w:pStyle w:val="ListParagraph"/>
+        <w:numPr>
+          <w:ilvl w:val="0"/>
+          <w:numId w:val="2"/>
+        </w:numPr>
+      </w:pPr>
+      <w:proofErr w:type="gramStart"/>
+      <w:r>
+        <w:rPr>
+          <w:lang w:val="en-US"/>
+        </w:rPr>
+        <w:t>Count(</w:t>
+      </w:r>
+      <w:proofErr w:type="gramEnd"/>
+      <w:r>
+        <w:rPr>
+          <w:lang w:val="en-US"/>
+        </w:rPr>
+        <w:t>)</w:t>
+      </w:r>
+    </w:p>
+    <w:p>
+      <w:pPr>
+        <w:pStyle w:val="ListParagraph"/>
+        <w:numPr>
+          <w:ilvl w:val="0"/>
+          <w:numId w:val="2"/>
+        </w:numPr>
+      </w:pPr>
+      <w:proofErr w:type="gramStart"/>
+      <w:r>
+        <w:rPr>
+          <w:lang w:val="en-US"/>
+        </w:rPr>
+        <w:t>Clear(</w:t>
+      </w:r>
+      <w:proofErr w:type="gramEnd"/>
+      <w:r>
+        <w:rPr>
+          <w:lang w:val="en-US"/>
+        </w:rPr>
+        <w:t xml:space="preserve">) – </w:t>
+      </w:r>
+    </w:p>
+    <w:p>
+      <w:pPr>
+        <w:pStyle w:val="ListParagraph"/>
+        <w:numPr>
+          <w:ilvl w:val="0"/>
+          <w:numId w:val="2"/>
+        </w:numPr>
+      </w:pPr>
+      <w:proofErr w:type="spellStart"/>
+      <w:proofErr w:type="gramStart"/>
+      <w:r>
+        <w:rPr>
+          <w:lang w:val="en-US"/>
+        </w:rPr>
+        <w:t>TrimExcess</w:t>
+      </w:r>
+      <w:proofErr w:type="spellEnd"/>
+      <w:r>
+        <w:rPr>
+          <w:lang w:val="en-US"/>
+        </w:rPr>
+        <w:t>(</w:t>
+      </w:r>
+      <w:proofErr w:type="gramEnd"/>
+      <w:r>
+        <w:rPr>
+          <w:lang w:val="en-US"/>
+        </w:rPr>
+        <w:t>)</w:t>
+      </w:r>
+    </w:p>
+    <w:p>
+      <w:pPr>
+        <w:pStyle w:val="ListParagraph"/>
+        <w:ind w:left="1080"/>
+      </w:pPr>
+    </w:p>
+    <w:p>
+      <w:pPr>
+        <w:pStyle w:val="ListParagraph"/>
+        <w:numPr>
+          <w:ilvl w:val="0"/>
+          <w:numId w:val="1"/>
+        </w:numPr>
+      </w:pPr>
+      <w:r>
+        <w:rPr>
+          <w:lang w:val="en-US"/>
+        </w:rPr>
+        <w:t xml:space="preserve">Queue </w:t>
+      </w:r>
+      <w:r>
+        <w:rPr>
+          <w:lang w:val="en-US"/>
+        </w:rPr>
+        <w:t>&lt;T&gt;</w:t>
+      </w:r>
+      <w:r>
+        <w:rPr>
+          <w:lang w:val="en-US"/>
+        </w:rPr>
+        <w:t xml:space="preserve"> </w:t>
+      </w:r>
+      <w:r>
+        <w:rPr>
+          <w:lang w:val="en-US"/>
+        </w:rPr>
+        <w:t>– FIFO</w:t>
+      </w:r>
+      <w:r>
+        <w:t xml:space="preserve"> </w:t>
+      </w:r>
+      <w:r>
+        <w:rPr>
+          <w:lang w:val="en-US"/>
+        </w:rPr>
+        <w:t>–</w:t>
+      </w:r>
+      <w:r>
+        <w:t xml:space="preserve"> опашка в банка</w:t>
+      </w:r>
+    </w:p>
+    <w:p>
+      <w:pPr>
+        <w:pStyle w:val="ListParagraph"/>
+        <w:numPr>
+          <w:ilvl w:val="0"/>
+          <w:numId w:val="2"/>
+        </w:numPr>
+      </w:pPr>
+      <w:proofErr w:type="gramStart"/>
+      <w:r>
+        <w:rPr>
+          <w:lang w:val="en-US"/>
+        </w:rPr>
+        <w:t>Enqueue(</w:t>
+      </w:r>
+      <w:proofErr w:type="gramEnd"/>
+      <w:r>
+        <w:rPr>
+          <w:lang w:val="en-US"/>
+        </w:rPr>
+        <w:t>)</w:t>
+      </w:r>
+      <w:r>
+        <w:t xml:space="preserve"> – добавя най-накрая</w:t>
+      </w:r>
+    </w:p>
+    <w:p>
+      <w:pPr>
+        <w:pStyle w:val="ListParagraph"/>
+        <w:numPr>
+          <w:ilvl w:val="0"/>
+          <w:numId w:val="2"/>
+        </w:numPr>
+      </w:pPr>
+      <w:proofErr w:type="gramStart"/>
+      <w:r>
+        <w:rPr>
+          <w:lang w:val="en-US"/>
+        </w:rPr>
+        <w:t>Dequeue(</w:t>
+      </w:r>
+      <w:proofErr w:type="gramEnd"/>
+      <w:r>
+        <w:rPr>
+          <w:lang w:val="en-US"/>
+        </w:rPr>
+        <w:t>)</w:t>
+      </w:r>
+      <w:r>
+        <w:t xml:space="preserve"> – премахва първия елемент</w:t>
+      </w:r>
+    </w:p>
+    <w:p>
+      <w:pPr>
+        <w:pStyle w:val="ListParagraph"/>
+        <w:numPr>
+          <w:ilvl w:val="0"/>
+          <w:numId w:val="2"/>
+        </w:numPr>
+      </w:pPr>
+      <w:proofErr w:type="gramStart"/>
+      <w:r>
+        <w:rPr>
+          <w:lang w:val="en-US"/>
+        </w:rPr>
+        <w:t>Peek(</w:t>
+      </w:r>
+      <w:proofErr w:type="gramEnd"/>
+      <w:r>
+        <w:rPr>
+          <w:lang w:val="en-US"/>
+        </w:rPr>
+        <w:t>)</w:t>
+      </w:r>
+      <w:r>
+        <w:t xml:space="preserve"> - каква е стойността на първия елемент</w:t>
+      </w:r>
+    </w:p>
+    <w:p>
+      <w:pPr>
+        <w:pStyle w:val="ListParagraph"/>
+        <w:numPr>
+          <w:ilvl w:val="0"/>
+          <w:numId w:val="2"/>
+        </w:numPr>
+      </w:pPr>
+      <w:proofErr w:type="spellStart"/>
+      <w:proofErr w:type="gramStart"/>
+      <w:r>
+        <w:rPr>
+          <w:lang w:val="en-US"/>
+        </w:rPr>
+        <w:t>ToArray</w:t>
+      </w:r>
+      <w:proofErr w:type="spellEnd"/>
+      <w:r>
+        <w:rPr>
+          <w:lang w:val="en-US"/>
+        </w:rPr>
+        <w:t>(</w:t>
+      </w:r>
+      <w:proofErr w:type="gramEnd"/>
+      <w:r>
+        <w:rPr>
+          <w:lang w:val="en-US"/>
+        </w:rPr>
+        <w:t>)</w:t>
+      </w:r>
+    </w:p>
+    <w:p>
+      <w:pPr>
+        <w:pStyle w:val="ListParagraph"/>
+        <w:numPr>
+          <w:ilvl w:val="0"/>
+          <w:numId w:val="2"/>
+        </w:numPr>
+      </w:pPr>
+      <w:proofErr w:type="gramStart"/>
+      <w:r>
+        <w:rPr>
+          <w:lang w:val="en-US"/>
+        </w:rPr>
+        <w:t>Contains(</w:t>
+      </w:r>
+      <w:proofErr w:type="gramEnd"/>
+      <w:r>
+        <w:rPr>
+          <w:lang w:val="en-US"/>
+        </w:rPr>
+        <w:t>)</w:t>
+      </w:r>
+    </w:p>
+    <w:p>
+      <w:pPr>
+        <w:pStyle w:val="ListParagraph"/>
+        <w:numPr>
+          <w:ilvl w:val="0"/>
+          <w:numId w:val="2"/>
+        </w:numPr>
+      </w:pPr>
+      <w:proofErr w:type="gramStart"/>
+      <w:r>
+        <w:rPr>
+          <w:lang w:val="en-US"/>
+        </w:rPr>
+        <w:t>Count(</w:t>
+      </w:r>
+      <w:proofErr w:type="gramEnd"/>
+      <w:r>
+        <w:rPr>
+          <w:lang w:val="en-US"/>
+        </w:rPr>
+        <w:t>)</w:t>
+      </w:r>
+    </w:p>
+    <w:p>
+      <w:pPr>
+        <w:pStyle w:val="ListParagraph"/>
+        <w:numPr>
+          <w:ilvl w:val="0"/>
+          <w:numId w:val="2"/>
+        </w:numPr>
+      </w:pPr>
+      <w:proofErr w:type="gramStart"/>
+      <w:r>
+        <w:rPr>
+          <w:lang w:val="en-US"/>
+        </w:rPr>
+        <w:t>Clear(</w:t>
+      </w:r>
+      <w:proofErr w:type="gramEnd"/>
+      <w:r>
+        <w:rPr>
+          <w:lang w:val="en-US"/>
+        </w:rPr>
+        <w:t xml:space="preserve">) – </w:t>
+      </w:r>
+    </w:p>
+    <w:p>
+      <w:pPr>
+        <w:pStyle w:val="ListParagraph"/>
+        <w:numPr>
+          <w:ilvl w:val="0"/>
+          <w:numId w:val="2"/>
+        </w:numPr>
+      </w:pPr>
+      <w:proofErr w:type="spellStart"/>
+      <w:proofErr w:type="gramStart"/>
+      <w:r>
+        <w:rPr>
+          <w:lang w:val="en-US"/>
+        </w:rPr>
+        <w:t>TrimExcess</w:t>
+      </w:r>
+      <w:proofErr w:type="spellEnd"/>
+      <w:r>
+        <w:rPr>
+          <w:lang w:val="en-US"/>
+        </w:rPr>
+        <w:t>(</w:t>
+      </w:r>
+      <w:proofErr w:type="gramEnd"/>
+      <w:r>
+        <w:rPr>
+          <w:lang w:val="en-US"/>
+        </w:rPr>
+        <w:t>)</w:t>
+      </w:r>
+    </w:p>
+    <w:p>
+      <w:pPr>
+        <w:pStyle w:val="ListParagraph"/>
+        <w:ind w:left="1080"/>
+      </w:pPr>
+    </w:p>
+    <w:p/>
+    <w:p>
+      <w:pPr>
+        <w:rPr>
+          <w:lang w:val="en-US"/>
+        </w:rPr>
+      </w:pPr>
+      <w:proofErr w:type="gramStart"/>
+      <w:r>
+        <w:rPr>
+          <w:lang w:val="en-US"/>
+        </w:rPr>
+        <w:t>.Sum</w:t>
+      </w:r>
+      <w:proofErr w:type="gramEnd"/>
+      <w:r>
+        <w:rPr>
+          <w:lang w:val="en-US"/>
+        </w:rPr>
         <w:t>()</w:t>
       </w:r>
     </w:p>
     <w:p>
       <w:pPr>
-        <w:pStyle w:val="ListParagraph"/>
-        <w:numPr>
-          <w:ilvl w:val="0"/>
-          <w:numId w:val="2"/>
-        </w:numPr>
-      </w:pPr>
-      <w:r>
-        <w:rPr>
-          <w:lang w:val="en-US"/>
-        </w:rPr>
-        <w:t>Contains()</w:t>
-      </w:r>
-    </w:p>
-    <w:p>
-      <w:pPr>
-        <w:pStyle w:val="ListParagraph"/>
-        <w:numPr>
-          <w:ilvl w:val="0"/>
-          <w:numId w:val="2"/>
-        </w:numPr>
-      </w:pPr>
-      <w:r>
-        <w:rPr>
-          <w:lang w:val="en-US"/>
-        </w:rPr>
-        <w:t>Count()</w:t>
-      </w:r>
-    </w:p>
-    <w:p>
-      <w:pPr>
-        <w:pStyle w:val="ListParagraph"/>
-        <w:numPr>
-          <w:ilvl w:val="0"/>
-          <w:numId w:val="2"/>
-        </w:numPr>
-      </w:pPr>
-      <w:r>
-        <w:rPr>
-          <w:lang w:val="en-US"/>
-        </w:rPr>
-        <w:t xml:space="preserve">Clear() – </w:t>
-      </w:r>
-    </w:p>
-    <w:p>
-      <w:pPr>
-        <w:pStyle w:val="ListParagraph"/>
-        <w:numPr>
-          <w:ilvl w:val="0"/>
-          <w:numId w:val="2"/>
-        </w:numPr>
-      </w:pPr>
+        <w:rPr>
+          <w:lang w:val="en-US"/>
+        </w:rPr>
+      </w:pPr>
+      <w:proofErr w:type="gramStart"/>
+      <w:r>
+        <w:rPr>
+          <w:lang w:val="en-US"/>
+        </w:rPr>
+        <w:t>.Skip</w:t>
+      </w:r>
+      <w:proofErr w:type="gramEnd"/>
+      <w:r>
+        <w:rPr>
+          <w:lang w:val="en-US"/>
+        </w:rPr>
+        <w:t>()</w:t>
+      </w:r>
+    </w:p>
+    <w:p>
+      <w:pPr>
+        <w:rPr>
+          <w:lang w:val="en-US"/>
+        </w:rPr>
+      </w:pPr>
+      <w:proofErr w:type="gramStart"/>
+      <w:r>
+        <w:rPr>
+          <w:lang w:val="en-US"/>
+        </w:rPr>
+        <w:t>.Reverse</w:t>
+      </w:r>
+      <w:proofErr w:type="gramEnd"/>
+      <w:r>
+        <w:rPr>
+          <w:lang w:val="en-US"/>
+        </w:rPr>
+        <w:t>()</w:t>
+      </w:r>
+    </w:p>
+    <w:p>
+      <w:r>
+        <w:t>.Таке()</w:t>
+      </w:r>
+    </w:p>
+    <w:p>
+      <w:proofErr w:type="gramStart"/>
+      <w:r>
+        <w:rPr>
+          <w:lang w:val="en-US"/>
+        </w:rPr>
+        <w:t>.Any</w:t>
+      </w:r>
+      <w:proofErr w:type="gramEnd"/>
+      <w:r>
+        <w:rPr>
+          <w:lang w:val="en-US"/>
+        </w:rPr>
+        <w:t>() –</w:t>
+      </w:r>
+      <w:r>
+        <w:t xml:space="preserve"> има някакви елементи</w:t>
+      </w:r>
+    </w:p>
+    <w:p>
+      <w:pPr>
+        <w:pStyle w:val="ListParagraph"/>
+        <w:numPr>
+          <w:ilvl w:val="0"/>
+          <w:numId w:val="1"/>
+        </w:numPr>
+      </w:pPr>
+      <w:r>
+        <w:t>Ако няма елементи не можем да трием.</w:t>
+      </w:r>
+    </w:p>
+    <w:p>
+      <w:pPr>
+        <w:rPr>
+          <w:lang w:val="en-US"/>
+        </w:rPr>
+      </w:pPr>
+      <w:proofErr w:type="gramStart"/>
+      <w:r>
+        <w:rPr>
+          <w:lang w:val="en-US"/>
+        </w:rPr>
+        <w:t>.</w:t>
+      </w:r>
       <w:proofErr w:type="spellStart"/>
       <w:r>
         <w:rPr>
           <w:lang w:val="en-US"/>
         </w:rPr>
-        <w:t>TrimExcess</w:t>
+        <w:t>TrayPop</w:t>
       </w:r>
       <w:proofErr w:type="spellEnd"/>
+      <w:proofErr w:type="gramEnd"/>
       <w:r>
         <w:rPr>
           <w:lang w:val="en-US"/>
@@ -188,125 +664,26 @@
     </w:p>
     <w:p>
       <w:pPr>
-        <w:pStyle w:val="ListParagraph"/>
-        <w:ind w:left="1080"/>
-      </w:pPr>
-    </w:p>
-    <w:p>
-      <w:pPr>
-        <w:pStyle w:val="ListParagraph"/>
-        <w:numPr>
-          <w:ilvl w:val="0"/>
-          <w:numId w:val="1"/>
-        </w:numPr>
-      </w:pPr>
-      <w:r>
-        <w:rPr>
-          <w:lang w:val="en-US"/>
-        </w:rPr>
-        <w:t xml:space="preserve">Queue </w:t>
-      </w:r>
-      <w:r>
-        <w:rPr>
-          <w:lang w:val="en-US"/>
-        </w:rPr>
-        <w:t>&lt;T&gt;</w:t>
-      </w:r>
-      <w:r>
-        <w:rPr>
-          <w:lang w:val="en-US"/>
-        </w:rPr>
-        <w:t xml:space="preserve"> </w:t>
-      </w:r>
-      <w:r>
-        <w:rPr>
-          <w:lang w:val="en-US"/>
-        </w:rPr>
-        <w:t>– FIFO</w:t>
-      </w:r>
-      <w:r>
-        <w:t xml:space="preserve"> </w:t>
-      </w:r>
-      <w:r>
-        <w:rPr>
-          <w:lang w:val="en-US"/>
-        </w:rPr>
-        <w:t>–</w:t>
-      </w:r>
-      <w:r>
-        <w:t xml:space="preserve"> опашка в банка</w:t>
-      </w:r>
-    </w:p>
-    <w:p>
-      <w:pPr>
-        <w:pStyle w:val="ListParagraph"/>
-        <w:numPr>
-          <w:ilvl w:val="0"/>
-          <w:numId w:val="2"/>
-        </w:numPr>
-      </w:pPr>
-      <w:r>
-        <w:rPr>
-          <w:lang w:val="en-US"/>
-        </w:rPr>
-        <w:t>Enqueue()</w:t>
-      </w:r>
-      <w:r>
-        <w:t xml:space="preserve"> – добавя най-накрая</w:t>
-      </w:r>
-    </w:p>
-    <w:p>
-      <w:pPr>
-        <w:pStyle w:val="ListParagraph"/>
-        <w:numPr>
-          <w:ilvl w:val="0"/>
-          <w:numId w:val="2"/>
-        </w:numPr>
-      </w:pPr>
-      <w:r>
-        <w:rPr>
-          <w:lang w:val="en-US"/>
-        </w:rPr>
-        <w:t>Dequeue()</w:t>
-      </w:r>
-      <w:r>
-        <w:t xml:space="preserve"> – премахва първия елемент</w:t>
-      </w:r>
-    </w:p>
-    <w:p>
-      <w:pPr>
-        <w:pStyle w:val="ListParagraph"/>
-        <w:numPr>
-          <w:ilvl w:val="0"/>
-          <w:numId w:val="2"/>
-        </w:numPr>
-      </w:pPr>
-      <w:r>
-        <w:rPr>
-          <w:lang w:val="en-US"/>
-        </w:rPr>
-        <w:t>Peek()</w:t>
-      </w:r>
-      <w:r>
-        <w:t xml:space="preserve"> - каква е стойността на първия елемент</w:t>
-      </w:r>
-    </w:p>
-    <w:p>
-      <w:pPr>
-        <w:pStyle w:val="ListParagraph"/>
-        <w:numPr>
-          <w:ilvl w:val="0"/>
-          <w:numId w:val="2"/>
-        </w:numPr>
-      </w:pPr>
+        <w:rPr>
+          <w:lang w:val="en-US"/>
+        </w:rPr>
+      </w:pPr>
+      <w:proofErr w:type="gramStart"/>
+      <w:r>
+        <w:rPr>
+          <w:lang w:val="en-US"/>
+        </w:rPr>
+        <w:t>.</w:t>
+      </w:r>
       <w:proofErr w:type="spellStart"/>
       <w:r>
         <w:rPr>
           <w:lang w:val="en-US"/>
         </w:rPr>
-        <w:t>ToArray</w:t>
+        <w:t>TrayPeek</w:t>
       </w:r>
       <w:proofErr w:type="spellEnd"/>
+      <w:proofErr w:type="gramEnd"/>
       <w:r>
         <w:rPr>
           <w:lang w:val="en-US"/>
@@ -315,66 +692,28 @@
       </w:r>
     </w:p>
     <w:p>
-      <w:pPr>
-        <w:pStyle w:val="ListParagraph"/>
-        <w:numPr>
-          <w:ilvl w:val="0"/>
-          <w:numId w:val="2"/>
-        </w:numPr>
-      </w:pPr>
-      <w:r>
-        <w:rPr>
-          <w:lang w:val="en-US"/>
-        </w:rPr>
-        <w:t>Contains()</w:t>
-      </w:r>
-    </w:p>
-    <w:p>
-      <w:pPr>
-        <w:pStyle w:val="ListParagraph"/>
-        <w:numPr>
-          <w:ilvl w:val="0"/>
-          <w:numId w:val="2"/>
-        </w:numPr>
-      </w:pPr>
-      <w:r>
-        <w:rPr>
-          <w:lang w:val="en-US"/>
-        </w:rPr>
-        <w:t>Count()</w:t>
-      </w:r>
-    </w:p>
-    <w:p>
-      <w:pPr>
-        <w:pStyle w:val="ListParagraph"/>
-        <w:numPr>
-          <w:ilvl w:val="0"/>
-          <w:numId w:val="2"/>
-        </w:numPr>
-      </w:pPr>
-      <w:r>
-        <w:rPr>
-          <w:lang w:val="en-US"/>
-        </w:rPr>
-        <w:t xml:space="preserve">Clear() – </w:t>
-      </w:r>
-    </w:p>
-    <w:p>
-      <w:pPr>
-        <w:pStyle w:val="ListParagraph"/>
-        <w:numPr>
-          <w:ilvl w:val="0"/>
-          <w:numId w:val="2"/>
-        </w:numPr>
-      </w:pPr>
+      <w:proofErr w:type="gramStart"/>
+      <w:r>
+        <w:rPr>
+          <w:lang w:val="en-US"/>
+        </w:rPr>
+        <w:t>.</w:t>
+      </w:r>
       <w:proofErr w:type="spellStart"/>
       <w:r>
         <w:rPr>
           <w:lang w:val="en-US"/>
         </w:rPr>
-        <w:t>TrimExcess</w:t>
+        <w:t>Tray</w:t>
+      </w:r>
+      <w:r>
+        <w:rPr>
+          <w:lang w:val="en-US"/>
+        </w:rPr>
+        <w:t>Dequeue</w:t>
       </w:r>
       <w:proofErr w:type="spellEnd"/>
+      <w:proofErr w:type="gramEnd"/>
       <w:r>
         <w:rPr>
           <w:lang w:val="en-US"/>
@@ -383,88 +722,7 @@
       </w:r>
     </w:p>
     <w:p>
-      <w:pPr>
-        <w:pStyle w:val="ListParagraph"/>
-        <w:numPr>
-          <w:ilvl w:val="0"/>
-          <w:numId w:val="2"/>
-        </w:numPr>
-      </w:pPr>
-    </w:p>
-    <w:p/>
-    <w:p>
-      <w:pPr>
-        <w:rPr>
-          <w:lang w:val="en-US"/>
-        </w:rPr>
-      </w:pPr>
-      <w:r>
-        <w:rPr>
-          <w:lang w:val="en-US"/>
-        </w:rPr>
-        <w:t>.Sum()</w:t>
-      </w:r>
-    </w:p>
-    <w:p>
-      <w:pPr>
-        <w:rPr>
-          <w:lang w:val="en-US"/>
-        </w:rPr>
-      </w:pPr>
-      <w:r>
-        <w:rPr>
-          <w:lang w:val="en-US"/>
-        </w:rPr>
-        <w:t>.Skip()</w:t>
-      </w:r>
-    </w:p>
-    <w:p>
-      <w:pPr>
-        <w:rPr>
-          <w:lang w:val="en-US"/>
-        </w:rPr>
-      </w:pPr>
-      <w:r>
-        <w:rPr>
-          <w:lang w:val="en-US"/>
-        </w:rPr>
-        <w:t>.Reverse()</w:t>
-      </w:r>
-    </w:p>
-    <w:p>
-      <w:r>
-        <w:t>.Таке()</w:t>
-      </w:r>
-    </w:p>
-    <w:p>
-      <w:r>
-        <w:rPr>
-          <w:lang w:val="en-US"/>
-        </w:rPr>
-        <w:t>.Any() –</w:t>
-      </w:r>
-      <w:r>
-        <w:t xml:space="preserve"> има някакви елементи</w:t>
-      </w:r>
-    </w:p>
-    <w:p>
-      <w:pPr>
-        <w:pStyle w:val="ListParagraph"/>
-        <w:numPr>
-          <w:ilvl w:val="0"/>
-          <w:numId w:val="1"/>
-        </w:numPr>
-      </w:pPr>
-      <w:r>
-        <w:t>Ако няма елементи не можем да трием.</w:t>
-      </w:r>
-    </w:p>
-    <w:p>
-      <w:pPr>
-        <w:rPr>
-          <w:lang w:val="en-US"/>
-        </w:rPr>
-      </w:pPr>
+      <w:proofErr w:type="gramStart"/>
       <w:r>
         <w:rPr>
           <w:lang w:val="en-US"/>
@@ -476,86 +734,10 @@
         <w:rPr>
           <w:lang w:val="en-US"/>
         </w:rPr>
-        <w:t>TrayPop</w:t>
+        <w:t>TrayPeek</w:t>
       </w:r>
       <w:proofErr w:type="spellEnd"/>
-      <w:r>
-        <w:rPr>
-          <w:lang w:val="en-US"/>
-        </w:rPr>
-        <w:t>()</w:t>
-      </w:r>
-    </w:p>
-    <w:p>
-      <w:pPr>
-        <w:rPr>
-          <w:lang w:val="en-US"/>
-        </w:rPr>
-      </w:pPr>
-      <w:r>
-        <w:rPr>
-          <w:lang w:val="en-US"/>
-        </w:rPr>
-        <w:t>.</w:t>
-      </w:r>
-      <w:proofErr w:type="spellStart"/>
-      <w:r>
-        <w:rPr>
-          <w:lang w:val="en-US"/>
-        </w:rPr>
-        <w:t>TrayPeek</w:t>
-      </w:r>
-      <w:proofErr w:type="spellEnd"/>
-      <w:r>
-        <w:rPr>
-          <w:lang w:val="en-US"/>
-        </w:rPr>
-        <w:t>()</w:t>
-      </w:r>
-    </w:p>
-    <w:p>
-      <w:r>
-        <w:rPr>
-          <w:lang w:val="en-US"/>
-        </w:rPr>
-        <w:t>.</w:t>
-      </w:r>
-      <w:proofErr w:type="spellStart"/>
-      <w:r>
-        <w:rPr>
-          <w:lang w:val="en-US"/>
-        </w:rPr>
-        <w:t>Tray</w:t>
-      </w:r>
-      <w:r>
-        <w:rPr>
-          <w:lang w:val="en-US"/>
-        </w:rPr>
-        <w:t>Dequeue</w:t>
-      </w:r>
-      <w:proofErr w:type="spellEnd"/>
-      <w:r>
-        <w:rPr>
-          <w:lang w:val="en-US"/>
-        </w:rPr>
-        <w:t>()</w:t>
-      </w:r>
-    </w:p>
-    <w:p>
-      <w:r>
-        <w:rPr>
-          <w:lang w:val="en-US"/>
-        </w:rPr>
-        <w:t>.</w:t>
-      </w:r>
-      <w:proofErr w:type="spellStart"/>
-      <w:r>
-        <w:rPr>
-          <w:lang w:val="en-US"/>
-        </w:rPr>
-        <w:t>TrayPeek</w:t>
-      </w:r>
-      <w:proofErr w:type="spellEnd"/>
+      <w:proofErr w:type="gramEnd"/>
       <w:r>
         <w:rPr>
           <w:lang w:val="en-US"/>

</xml_diff>

<commit_message>
09. Simple Text Editor 100% done
</commit_message>
<xml_diff>
--- a/03 - Stacks And Queues/Stacks And Queues Notes.docx
+++ b/03 - Stacks And Queues/Stacks And Queues Notes.docx
@@ -14,16 +14,7 @@
         <w:rPr>
           <w:lang w:val="en-US"/>
         </w:rPr>
-        <w:t>s</w:t>
-      </w:r>
-      <w:r>
-        <w:t xml:space="preserve">  </w:t>
-      </w:r>
-      <w:r>
-        <w:rPr>
-          <w:lang w:val="en-US"/>
-        </w:rPr>
-        <w:t xml:space="preserve"> Stack </w:t>
+        <w:t xml:space="preserve">Stack </w:t>
       </w:r>
       <w:r>
         <w:rPr>

</xml_diff>